<commit_message>
estructura de doc de liberacion
</commit_message>
<xml_diff>
--- a/Documentos/Estruc.Doc.Libera.docx
+++ b/Documentos/Estruc.Doc.Libera.docx
@@ -27,7 +27,21 @@
         <w:rPr>
           <w:lang w:val="es-PE"/>
         </w:rPr>
-        <w:t xml:space="preserve">En la siguiente imagen, se puede observar el formato del Documento de Liberación. </w:t>
+        <w:t xml:space="preserve">En la siguiente imagen, se puede observar el </w:t>
+      </w:r>
+      <w:r>
+        <w:rPr>
+          <w:lang w:val="es-PE"/>
+        </w:rPr>
+        <w:t>formato del Documento de Liberac</w:t>
+      </w:r>
+      <w:bookmarkStart w:id="0" w:name="_GoBack"/>
+      <w:bookmarkEnd w:id="0"/>
+      <w:r>
+        <w:rPr>
+          <w:lang w:val="es-PE"/>
+        </w:rPr>
+        <w:t xml:space="preserve">ión. </w:t>
       </w:r>
     </w:p>
     <w:p>
@@ -58,7 +72,7 @@
                     <pic:cNvPicPr/>
                   </pic:nvPicPr>
                   <pic:blipFill>
-                    <a:blip r:embed="rId7"/>
+                    <a:blip r:embed="rId9"/>
                     <a:stretch>
                       <a:fillRect/>
                     </a:stretch>
@@ -225,23 +239,7 @@
                 <w:szCs w:val="22"/>
                 <w:lang w:val="es-PE" w:eastAsia="es-PE"/>
               </w:rPr>
-              <w:t xml:space="preserve">Todas las liberaciones del producto software de un proyecto deben estar correctamente </w:t>
-            </w:r>
-            <w:r>
-              <w:rPr>
-                <w:rFonts w:asciiTheme="minorHAnsi" w:hAnsiTheme="minorHAnsi"/>
-                <w:szCs w:val="22"/>
-                <w:lang w:val="es-PE" w:eastAsia="es-PE"/>
-              </w:rPr>
-              <w:t>identificadas</w:t>
-            </w:r>
-            <w:r>
-              <w:rPr>
-                <w:rFonts w:asciiTheme="minorHAnsi" w:hAnsiTheme="minorHAnsi"/>
-                <w:szCs w:val="22"/>
-                <w:lang w:val="es-PE" w:eastAsia="es-PE"/>
-              </w:rPr>
-              <w:t xml:space="preserve"> por un número correlativo.</w:t>
+              <w:t>Todas las liberaciones del producto software de un proyecto deben estar correctamente identificadas por un número correlativo.</w:t>
             </w:r>
           </w:p>
         </w:tc>
@@ -779,13 +777,11 @@
         </w:rPr>
         <w:t>Para ello en la parte final se debe de seleccionar una de las opciones del nivel de aceptación y opcionalmente completar las observaciones. Finalmente si se llega a un acuerdo se debe de firmar ambas partes. De la siguiente manera.</w:t>
       </w:r>
-      <w:bookmarkStart w:id="0" w:name="_GoBack"/>
-      <w:bookmarkEnd w:id="0"/>
     </w:p>
     <w:p/>
     <w:sectPr>
-      <w:headerReference w:type="default" r:id="rId8"/>
-      <w:footerReference w:type="default" r:id="rId9"/>
+      <w:headerReference w:type="default" r:id="rId10"/>
+      <w:footerReference w:type="default" r:id="rId11"/>
       <w:pgSz w:w="11906" w:h="16838"/>
       <w:pgMar w:top="1417" w:right="1701" w:bottom="1417" w:left="1701" w:header="720" w:footer="720" w:gutter="0"/>
       <w:pgNumType w:start="1"/>
@@ -793,6 +789,31 @@
     </w:sectPr>
   </w:body>
 </w:document>
+</file>
+
+<file path=word/endnotes.xml><?xml version="1.0" encoding="utf-8"?>
+<w:endnotes xmlns:wpc="http://schemas.microsoft.com/office/word/2010/wordprocessingCanvas" xmlns:mc="http://schemas.openxmlformats.org/markup-compatibility/2006" xmlns:o="urn:schemas-microsoft-com:office:office" xmlns:r="http://schemas.openxmlformats.org/officeDocument/2006/relationships" xmlns:m="http://schemas.openxmlformats.org/officeDocument/2006/math" xmlns:v="urn:schemas-microsoft-com:vml" xmlns:wp14="http://schemas.microsoft.com/office/word/2010/wordprocessingDrawing" xmlns:wp="http://schemas.openxmlformats.org/drawingml/2006/wordprocessingDrawing" xmlns:w10="urn:schemas-microsoft-com:office:word" xmlns:w="http://schemas.openxmlformats.org/wordprocessingml/2006/main" xmlns:w14="http://schemas.microsoft.com/office/word/2010/wordml" xmlns:wpg="http://schemas.microsoft.com/office/word/2010/wordprocessingGroup" xmlns:wpi="http://schemas.microsoft.com/office/word/2010/wordprocessingInk" xmlns:wne="http://schemas.microsoft.com/office/word/2006/wordml" xmlns:wps="http://schemas.microsoft.com/office/word/2010/wordprocessingShape" mc:Ignorable="w14 wp14">
+  <w:endnote w:type="separator" w:id="-1">
+    <w:p>
+      <w:pPr>
+        <w:spacing w:after="0" w:line="240" w:lineRule="auto"/>
+      </w:pPr>
+      <w:r>
+        <w:separator/>
+      </w:r>
+    </w:p>
+  </w:endnote>
+  <w:endnote w:type="continuationSeparator" w:id="0">
+    <w:p>
+      <w:pPr>
+        <w:spacing w:after="0" w:line="240" w:lineRule="auto"/>
+      </w:pPr>
+      <w:r>
+        <w:continuationSeparator/>
+      </w:r>
+    </w:p>
+  </w:endnote>
+</w:endnotes>
 </file>
 
 <file path=word/footer1.xml><?xml version="1.0" encoding="utf-8"?>
@@ -836,15 +857,7 @@
               <w:i/>
               <w:color w:val="auto"/>
             </w:rPr>
-            <w:t xml:space="preserve">Reporte para el </w:t>
-          </w:r>
-          <w:r>
-            <w:rPr>
-              <w:b/>
-              <w:i/>
-              <w:color w:val="auto"/>
-            </w:rPr>
-            <w:t>Control de la Configuración</w:t>
+            <w:t>Reporte para el Control de la Configuración</w:t>
           </w:r>
         </w:p>
       </w:tc>
@@ -971,6 +984,31 @@
     </w:pPr>
   </w:p>
 </w:ftr>
+</file>
+
+<file path=word/footnotes.xml><?xml version="1.0" encoding="utf-8"?>
+<w:footnotes xmlns:wpc="http://schemas.microsoft.com/office/word/2010/wordprocessingCanvas" xmlns:mc="http://schemas.openxmlformats.org/markup-compatibility/2006" xmlns:o="urn:schemas-microsoft-com:office:office" xmlns:r="http://schemas.openxmlformats.org/officeDocument/2006/relationships" xmlns:m="http://schemas.openxmlformats.org/officeDocument/2006/math" xmlns:v="urn:schemas-microsoft-com:vml" xmlns:wp14="http://schemas.microsoft.com/office/word/2010/wordprocessingDrawing" xmlns:wp="http://schemas.openxmlformats.org/drawingml/2006/wordprocessingDrawing" xmlns:w10="urn:schemas-microsoft-com:office:word" xmlns:w="http://schemas.openxmlformats.org/wordprocessingml/2006/main" xmlns:w14="http://schemas.microsoft.com/office/word/2010/wordml" xmlns:wpg="http://schemas.microsoft.com/office/word/2010/wordprocessingGroup" xmlns:wpi="http://schemas.microsoft.com/office/word/2010/wordprocessingInk" xmlns:wne="http://schemas.microsoft.com/office/word/2006/wordml" xmlns:wps="http://schemas.microsoft.com/office/word/2010/wordprocessingShape" mc:Ignorable="w14 wp14">
+  <w:footnote w:type="separator" w:id="-1">
+    <w:p>
+      <w:pPr>
+        <w:spacing w:after="0" w:line="240" w:lineRule="auto"/>
+      </w:pPr>
+      <w:r>
+        <w:separator/>
+      </w:r>
+    </w:p>
+  </w:footnote>
+  <w:footnote w:type="continuationSeparator" w:id="0">
+    <w:p>
+      <w:pPr>
+        <w:spacing w:after="0" w:line="240" w:lineRule="auto"/>
+      </w:pPr>
+      <w:r>
+        <w:continuationSeparator/>
+      </w:r>
+    </w:p>
+  </w:footnote>
+</w:footnotes>
 </file>
 
 <file path=word/header1.xml><?xml version="1.0" encoding="utf-8"?>
@@ -2475,7 +2513,7 @@
 </file>
 
 <file path=customXml/itemProps1.xml><?xml version="1.0" encoding="utf-8"?>
-<ds:datastoreItem xmlns:ds="http://schemas.openxmlformats.org/officeDocument/2006/customXml" ds:itemID="{FC23B9C6-5FAF-42CB-8FBF-D4FA29BC22BB}">
+<ds:datastoreItem xmlns:ds="http://schemas.openxmlformats.org/officeDocument/2006/customXml" ds:itemID="{1F4D3F68-9127-40E9-ACED-3129B8DBEA85}">
   <ds:schemaRefs>
     <ds:schemaRef ds:uri="http://schemas.openxmlformats.org/officeDocument/2006/bibliography"/>
   </ds:schemaRefs>

</xml_diff>